<commit_message>
UML coursera course finished
</commit_message>
<xml_diff>
--- a/programming/UML.docx
+++ b/programming/UML.docx
@@ -140,7 +140,7 @@
         </w:tblBorders>
         <w:tblCellMar>
           <w:top w:w="55" w:type="dxa"/>
-          <w:left w:w="51" w:type="dxa"/>
+          <w:left w:w="50" w:type="dxa"/>
           <w:bottom w:w="55" w:type="dxa"/>
           <w:right w:w="55" w:type="dxa"/>
         </w:tblCellMar>
@@ -162,6 +162,9 @@
               <w:insideV w:val="single" w:sz="2" w:space="0" w:color="000001"/>
             </w:tcBorders>
             <w:shd w:fill="auto" w:val="clear"/>
+            <w:tcMar>
+              <w:left w:w="50" w:type="dxa"/>
+            </w:tcMar>
           </w:tcPr>
           <w:p>
             <w:pPr>
@@ -189,6 +192,9 @@
               <w:insideV w:val="single" w:sz="2" w:space="0" w:color="000001"/>
             </w:tcBorders>
             <w:shd w:fill="auto" w:val="clear"/>
+            <w:tcMar>
+              <w:left w:w="50" w:type="dxa"/>
+            </w:tcMar>
           </w:tcPr>
           <w:p>
             <w:pPr>
@@ -244,6 +250,9 @@
               <w:insideV w:val="single" w:sz="2" w:space="0" w:color="000001"/>
             </w:tcBorders>
             <w:shd w:fill="auto" w:val="clear"/>
+            <w:tcMar>
+              <w:left w:w="50" w:type="dxa"/>
+            </w:tcMar>
           </w:tcPr>
           <w:p>
             <w:pPr>
@@ -1626,7 +1635,7 @@
           <w:sz w:val="24"/>
           <w:szCs w:val="24"/>
         </w:rPr>
-        <w:t>На диаграмме указываетяся в форме треугльника, направленного на родительский класс с пунктирной линией</w:t>
+        <w:t>На диаграмме указывается в форме треугльника, направленного на родительский класс с пунктирной линией</w:t>
       </w:r>
     </w:p>
     <w:p>
@@ -1813,6 +1822,934 @@
       </w:pPr>
       <w:r>
         <w:rPr/>
+      </w:r>
+    </w:p>
+    <w:p>
+      <w:pPr>
+        <w:pStyle w:val="Normal"/>
+        <w:spacing w:lineRule="auto" w:line="240" w:before="0" w:after="0"/>
+        <w:rPr/>
+      </w:pPr>
+      <w:r>
+        <w:rPr>
+          <w:b/>
+          <w:bCs/>
+        </w:rPr>
+        <w:t>S</w:t>
+      </w:r>
+      <w:r>
+        <w:rPr>
+          <w:b/>
+          <w:bCs/>
+        </w:rPr>
+        <w:t>equence diagrams (схемы последовательности)</w:t>
+      </w:r>
+    </w:p>
+    <w:p>
+      <w:pPr>
+        <w:pStyle w:val="Normal"/>
+        <w:spacing w:lineRule="auto" w:line="240" w:before="0" w:after="0"/>
+        <w:rPr>
+          <w:b w:val="false"/>
+          <w:b w:val="false"/>
+          <w:bCs w:val="false"/>
+        </w:rPr>
+      </w:pPr>
+      <w:r>
+        <w:rPr>
+          <w:b w:val="false"/>
+          <w:bCs w:val="false"/>
+        </w:rPr>
+        <w:t>Фигура человечка — актер</w:t>
+      </w:r>
+    </w:p>
+    <w:p>
+      <w:pPr>
+        <w:pStyle w:val="Normal"/>
+        <w:spacing w:lineRule="auto" w:line="240" w:before="0" w:after="0"/>
+        <w:rPr>
+          <w:b w:val="false"/>
+          <w:b w:val="false"/>
+          <w:bCs w:val="false"/>
+        </w:rPr>
+      </w:pPr>
+      <w:r>
+        <w:rPr>
+          <w:b w:val="false"/>
+          <w:bCs w:val="false"/>
+        </w:rPr>
+        <w:t>: Object — указание обьекта, пишется через двоеточие</w:t>
+      </w:r>
+    </w:p>
+    <w:p>
+      <w:pPr>
+        <w:pStyle w:val="Normal"/>
+        <w:spacing w:lineRule="auto" w:line="240" w:before="0" w:after="0"/>
+        <w:rPr>
+          <w:b w:val="false"/>
+          <w:b w:val="false"/>
+          <w:bCs w:val="false"/>
+        </w:rPr>
+      </w:pPr>
+      <w:r>
+        <w:rPr>
+          <w:b w:val="false"/>
+          <w:bCs w:val="false"/>
+        </w:rPr>
+        <w:t>Вертикальная пунктирная линия — время жизни обьекта</w:t>
+      </w:r>
+    </w:p>
+    <w:p>
+      <w:pPr>
+        <w:pStyle w:val="Normal"/>
+        <w:spacing w:lineRule="auto" w:line="240" w:before="0" w:after="0"/>
+        <w:rPr>
+          <w:b w:val="false"/>
+          <w:b w:val="false"/>
+          <w:bCs w:val="false"/>
+        </w:rPr>
+      </w:pPr>
+      <w:r>
+        <w:rPr>
+          <w:b w:val="false"/>
+          <w:bCs w:val="false"/>
+        </w:rPr>
+        <w:t>Вертикальный прямоугольник — обьект активен</w:t>
+      </w:r>
+    </w:p>
+    <w:p>
+      <w:pPr>
+        <w:pStyle w:val="Normal"/>
+        <w:spacing w:lineRule="auto" w:line="240" w:before="0" w:after="0"/>
+        <w:rPr>
+          <w:b w:val="false"/>
+          <w:b w:val="false"/>
+          <w:bCs w:val="false"/>
+        </w:rPr>
+      </w:pPr>
+      <w:r>
+        <w:rPr>
+          <w:b w:val="false"/>
+          <w:bCs w:val="false"/>
+        </w:rPr>
+        <w:t>Горизонтальная линия — взаимодействие обьекта с другими обьектами</w:t>
+      </w:r>
+    </w:p>
+    <w:p>
+      <w:pPr>
+        <w:pStyle w:val="Normal"/>
+        <w:spacing w:lineRule="auto" w:line="240" w:before="0" w:after="0"/>
+        <w:rPr>
+          <w:b w:val="false"/>
+          <w:b w:val="false"/>
+          <w:bCs w:val="false"/>
+        </w:rPr>
+      </w:pPr>
+      <w:r>
+        <w:rPr>
+          <w:b w:val="false"/>
+          <w:bCs w:val="false"/>
+        </w:rPr>
+        <w:t>На примере условие с циклом:</w:t>
+      </w:r>
+    </w:p>
+    <w:p>
+      <w:pPr>
+        <w:pStyle w:val="Normal"/>
+        <w:spacing w:lineRule="auto" w:line="240" w:before="0" w:after="0"/>
+        <w:rPr>
+          <w:b w:val="false"/>
+          <w:b w:val="false"/>
+          <w:bCs w:val="false"/>
+        </w:rPr>
+      </w:pPr>
+      <w:r>
+        <w:rPr>
+          <w:b w:val="false"/>
+          <w:bCs w:val="false"/>
+        </w:rPr>
+        <w:t>- юзер знает какой канал хочет смотреть. Он нажимает на пульт, пульт перенаправляет сигнал телевизору, телевизор отображает картинку для юзера</w:t>
+      </w:r>
+    </w:p>
+    <w:p>
+      <w:pPr>
+        <w:pStyle w:val="Normal"/>
+        <w:spacing w:lineRule="auto" w:line="240" w:before="0" w:after="0"/>
+        <w:rPr>
+          <w:b w:val="false"/>
+          <w:b w:val="false"/>
+          <w:bCs w:val="false"/>
+        </w:rPr>
+      </w:pPr>
+      <w:r>
+        <w:rPr>
+          <w:b w:val="false"/>
+          <w:bCs w:val="false"/>
+        </w:rPr>
+        <w:t>- юзер переключает каналы. Схема та же самая, но указан цикл</w:t>
+      </w:r>
+    </w:p>
+    <w:p>
+      <w:pPr>
+        <w:pStyle w:val="Normal"/>
+        <w:spacing w:lineRule="auto" w:line="240" w:before="0" w:after="0"/>
+        <w:rPr>
+          <w:b w:val="false"/>
+          <w:b w:val="false"/>
+          <w:bCs w:val="false"/>
+        </w:rPr>
+      </w:pPr>
+      <w:r>
+        <w:rPr>
+          <w:b w:val="false"/>
+          <w:bCs w:val="false"/>
+        </w:rPr>
+      </w:r>
+    </w:p>
+    <w:p>
+      <w:pPr>
+        <w:pStyle w:val="Normal"/>
+        <w:spacing w:lineRule="auto" w:line="240" w:before="0" w:after="0"/>
+        <w:rPr>
+          <w:b w:val="false"/>
+          <w:b w:val="false"/>
+          <w:bCs w:val="false"/>
+        </w:rPr>
+      </w:pPr>
+      <w:r>
+        <w:rPr>
+          <w:b w:val="false"/>
+          <w:bCs w:val="false"/>
+        </w:rPr>
+        <w:drawing>
+          <wp:anchor behindDoc="0" distT="0" distB="0" distL="0" distR="0" simplePos="0" locked="0" layoutInCell="1" allowOverlap="1" relativeHeight="6">
+            <wp:simplePos x="0" y="0"/>
+            <wp:positionH relativeFrom="column">
+              <wp:align>center</wp:align>
+            </wp:positionH>
+            <wp:positionV relativeFrom="paragraph">
+              <wp:posOffset>635</wp:posOffset>
+            </wp:positionV>
+            <wp:extent cx="6645910" cy="3561080"/>
+            <wp:effectExtent l="0" t="0" r="0" b="0"/>
+            <wp:wrapSquare wrapText="largest"/>
+            <wp:docPr id="5" name="Image5" descr=""/>
+            <wp:cNvGraphicFramePr>
+              <a:graphicFrameLocks xmlns:a="http://schemas.openxmlformats.org/drawingml/2006/main" noChangeAspect="1"/>
+            </wp:cNvGraphicFramePr>
+            <a:graphic xmlns:a="http://schemas.openxmlformats.org/drawingml/2006/main">
+              <a:graphicData uri="http://schemas.openxmlformats.org/drawingml/2006/picture">
+                <pic:pic xmlns:pic="http://schemas.openxmlformats.org/drawingml/2006/picture">
+                  <pic:nvPicPr>
+                    <pic:cNvPr id="5" name="Image5" descr=""/>
+                    <pic:cNvPicPr>
+                      <a:picLocks noChangeAspect="1" noChangeArrowheads="1"/>
+                    </pic:cNvPicPr>
+                  </pic:nvPicPr>
+                  <pic:blipFill>
+                    <a:blip r:embed="rId6"/>
+                    <a:stretch>
+                      <a:fillRect/>
+                    </a:stretch>
+                  </pic:blipFill>
+                  <pic:spPr bwMode="auto">
+                    <a:xfrm>
+                      <a:off x="0" y="0"/>
+                      <a:ext cx="6645910" cy="3561080"/>
+                    </a:xfrm>
+                    <a:prstGeom prst="rect">
+                      <a:avLst/>
+                    </a:prstGeom>
+                  </pic:spPr>
+                </pic:pic>
+              </a:graphicData>
+            </a:graphic>
+          </wp:anchor>
+        </w:drawing>
+      </w:r>
+    </w:p>
+    <w:p>
+      <w:pPr>
+        <w:pStyle w:val="Normal"/>
+        <w:spacing w:lineRule="auto" w:line="240" w:before="0" w:after="0"/>
+        <w:rPr>
+          <w:b w:val="false"/>
+          <w:b w:val="false"/>
+          <w:bCs w:val="false"/>
+        </w:rPr>
+      </w:pPr>
+      <w:r>
+        <w:rPr>
+          <w:b w:val="false"/>
+          <w:bCs w:val="false"/>
+        </w:rPr>
+      </w:r>
+    </w:p>
+    <w:p>
+      <w:pPr>
+        <w:pStyle w:val="Normal"/>
+        <w:spacing w:lineRule="auto" w:line="240" w:before="0" w:after="0"/>
+        <w:rPr>
+          <w:b w:val="false"/>
+          <w:b w:val="false"/>
+          <w:bCs w:val="false"/>
+        </w:rPr>
+      </w:pPr>
+      <w:r>
+        <w:rPr>
+          <w:b w:val="false"/>
+          <w:bCs w:val="false"/>
+        </w:rPr>
+      </w:r>
+    </w:p>
+    <w:p>
+      <w:pPr>
+        <w:pStyle w:val="Normal"/>
+        <w:spacing w:lineRule="auto" w:line="240" w:before="0" w:after="0"/>
+        <w:rPr>
+          <w:b/>
+          <w:b/>
+          <w:bCs/>
+        </w:rPr>
+      </w:pPr>
+      <w:r>
+        <w:rPr>
+          <w:b/>
+          <w:bCs/>
+        </w:rPr>
+        <w:t xml:space="preserve">State diagrams </w:t>
+      </w:r>
+    </w:p>
+    <w:p>
+      <w:pPr>
+        <w:pStyle w:val="Normal"/>
+        <w:spacing w:lineRule="auto" w:line="240" w:before="0" w:after="0"/>
+        <w:rPr>
+          <w:b w:val="false"/>
+          <w:b w:val="false"/>
+          <w:bCs w:val="false"/>
+        </w:rPr>
+      </w:pPr>
+      <w:r>
+        <w:rPr>
+          <w:b w:val="false"/>
+          <w:bCs w:val="false"/>
+        </w:rPr>
+        <w:t>Может описывать одиночный обьект и иллюстрировать, как обьект реагирует на серию событий в системе</w:t>
+      </w:r>
+    </w:p>
+    <w:p>
+      <w:pPr>
+        <w:pStyle w:val="Normal"/>
+        <w:spacing w:lineRule="auto" w:line="240" w:before="0" w:after="0"/>
+        <w:rPr>
+          <w:b w:val="false"/>
+          <w:b w:val="false"/>
+          <w:bCs w:val="false"/>
+        </w:rPr>
+      </w:pPr>
+      <w:r>
+        <w:rPr>
+          <w:b w:val="false"/>
+          <w:bCs w:val="false"/>
+        </w:rPr>
+        <w:t>Точка состояния отображается кружком, описание состояния пишется рядом с прямоугольнике с закругленными краями. Прямоугольник поделен на 3 строки:</w:t>
+      </w:r>
+    </w:p>
+    <w:p>
+      <w:pPr>
+        <w:pStyle w:val="Normal"/>
+        <w:numPr>
+          <w:ilvl w:val="0"/>
+          <w:numId w:val="1"/>
+        </w:numPr>
+        <w:spacing w:lineRule="auto" w:line="240" w:before="0" w:after="0"/>
+        <w:rPr>
+          <w:b w:val="false"/>
+          <w:b w:val="false"/>
+          <w:bCs w:val="false"/>
+        </w:rPr>
+      </w:pPr>
+      <w:r>
+        <w:rPr>
+          <w:b w:val="false"/>
+          <w:bCs w:val="false"/>
+        </w:rPr>
+        <w:t>н</w:t>
+      </w:r>
+      <w:r>
+        <w:rPr>
+          <w:b w:val="false"/>
+          <w:bCs w:val="false"/>
+        </w:rPr>
+        <w:t>азвание состояния — пишется сверху</w:t>
+      </w:r>
+    </w:p>
+    <w:p>
+      <w:pPr>
+        <w:pStyle w:val="Normal"/>
+        <w:numPr>
+          <w:ilvl w:val="0"/>
+          <w:numId w:val="1"/>
+        </w:numPr>
+        <w:spacing w:lineRule="auto" w:line="240" w:before="0" w:after="0"/>
+        <w:rPr>
+          <w:b w:val="false"/>
+          <w:b w:val="false"/>
+          <w:bCs w:val="false"/>
+        </w:rPr>
+      </w:pPr>
+      <w:r>
+        <w:rPr>
+          <w:b w:val="false"/>
+          <w:bCs w:val="false"/>
+        </w:rPr>
+        <w:t>переменные состояния — пишутся посредние</w:t>
+      </w:r>
+    </w:p>
+    <w:p>
+      <w:pPr>
+        <w:pStyle w:val="Normal"/>
+        <w:numPr>
+          <w:ilvl w:val="0"/>
+          <w:numId w:val="1"/>
+        </w:numPr>
+        <w:spacing w:lineRule="auto" w:line="240" w:before="0" w:after="0"/>
+        <w:rPr>
+          <w:b w:val="false"/>
+          <w:b w:val="false"/>
+          <w:bCs w:val="false"/>
+        </w:rPr>
+      </w:pPr>
+      <w:r>
+        <w:rPr>
+          <w:b w:val="false"/>
+          <w:bCs w:val="false"/>
+        </w:rPr>
+        <w:t>процессы проходящие в данный момент — в самом конце</w:t>
+      </w:r>
+    </w:p>
+    <w:p>
+      <w:pPr>
+        <w:pStyle w:val="Normal"/>
+        <w:numPr>
+          <w:ilvl w:val="0"/>
+          <w:numId w:val="0"/>
+        </w:numPr>
+        <w:spacing w:lineRule="auto" w:line="240" w:before="0" w:after="0"/>
+        <w:ind w:left="720" w:hanging="0"/>
+        <w:rPr>
+          <w:b w:val="false"/>
+          <w:b w:val="false"/>
+          <w:bCs w:val="false"/>
+        </w:rPr>
+      </w:pPr>
+      <w:r>
+        <w:rPr>
+          <w:b w:val="false"/>
+          <w:bCs w:val="false"/>
+        </w:rPr>
+        <w:t>в свою очередь, процессы делятся на 3 вида:</w:t>
+      </w:r>
+    </w:p>
+    <w:p>
+      <w:pPr>
+        <w:pStyle w:val="Normal"/>
+        <w:numPr>
+          <w:ilvl w:val="0"/>
+          <w:numId w:val="0"/>
+        </w:numPr>
+        <w:spacing w:lineRule="auto" w:line="240" w:before="0" w:after="0"/>
+        <w:ind w:left="720" w:hanging="0"/>
+        <w:rPr>
+          <w:b w:val="false"/>
+          <w:b w:val="false"/>
+          <w:bCs w:val="false"/>
+        </w:rPr>
+      </w:pPr>
+      <w:r>
+        <w:rPr>
+          <w:b w:val="false"/>
+          <w:bCs w:val="false"/>
+        </w:rPr>
+        <w:t>- начальное состояние — процессы которые начинаются, когда текущее состояние стартует</w:t>
+      </w:r>
+    </w:p>
+    <w:p>
+      <w:pPr>
+        <w:pStyle w:val="Normal"/>
+        <w:numPr>
+          <w:ilvl w:val="0"/>
+          <w:numId w:val="0"/>
+        </w:numPr>
+        <w:spacing w:lineRule="auto" w:line="240" w:before="0" w:after="0"/>
+        <w:ind w:left="720" w:hanging="0"/>
+        <w:rPr>
+          <w:b w:val="false"/>
+          <w:b w:val="false"/>
+          <w:bCs w:val="false"/>
+        </w:rPr>
+      </w:pPr>
+      <w:r>
+        <w:rPr>
+          <w:b w:val="false"/>
+          <w:bCs w:val="false"/>
+        </w:rPr>
+        <w:t>- состояние во время процесса — процессы которые происходят единожды или множество раз, когда обьект в этом состоянии</w:t>
+      </w:r>
+    </w:p>
+    <w:p>
+      <w:pPr>
+        <w:pStyle w:val="Normal"/>
+        <w:numPr>
+          <w:ilvl w:val="0"/>
+          <w:numId w:val="0"/>
+        </w:numPr>
+        <w:spacing w:lineRule="auto" w:line="240" w:before="0" w:after="0"/>
+        <w:ind w:left="720" w:hanging="0"/>
+        <w:rPr>
+          <w:b w:val="false"/>
+          <w:b w:val="false"/>
+          <w:bCs w:val="false"/>
+        </w:rPr>
+      </w:pPr>
+      <w:r>
+        <w:rPr>
+          <w:b w:val="false"/>
+          <w:bCs w:val="false"/>
+        </w:rPr>
+        <w:t>- состояние на выходе — процессы которые происходят, когда текущее состояние переходит в следующее состояние</w:t>
+      </w:r>
+    </w:p>
+    <w:p>
+      <w:pPr>
+        <w:pStyle w:val="Normal"/>
+        <w:spacing w:lineRule="auto" w:line="240" w:before="0" w:after="0"/>
+        <w:rPr>
+          <w:b w:val="false"/>
+          <w:b w:val="false"/>
+          <w:bCs w:val="false"/>
+        </w:rPr>
+      </w:pPr>
+      <w:r>
+        <w:rPr>
+          <w:b w:val="false"/>
+          <w:bCs w:val="false"/>
+        </w:rPr>
+      </w:r>
+    </w:p>
+    <w:p>
+      <w:pPr>
+        <w:pStyle w:val="Normal"/>
+        <w:spacing w:lineRule="auto" w:line="240" w:before="0" w:after="0"/>
+        <w:rPr>
+          <w:b w:val="false"/>
+          <w:b w:val="false"/>
+          <w:bCs w:val="false"/>
+        </w:rPr>
+      </w:pPr>
+      <w:r>
+        <w:rPr>
+          <w:b w:val="false"/>
+          <w:bCs w:val="false"/>
+          <w:i/>
+          <w:iCs/>
+        </w:rPr>
+        <w:t>Пример будильника:</w:t>
+      </w:r>
+      <w:r>
+        <w:rPr>
+          <w:b w:val="false"/>
+          <w:bCs w:val="false"/>
+        </w:rPr>
+        <w:t xml:space="preserve"> когда будильник готовится звенеть, он разблокирует колокольчик, затем звенит, затем блокирует колокольчик</w:t>
+      </w:r>
+    </w:p>
+    <w:p>
+      <w:pPr>
+        <w:pStyle w:val="Normal"/>
+        <w:spacing w:lineRule="auto" w:line="240" w:before="0" w:after="0"/>
+        <w:rPr>
+          <w:b w:val="false"/>
+          <w:b w:val="false"/>
+          <w:bCs w:val="false"/>
+        </w:rPr>
+      </w:pPr>
+      <w:r>
+        <w:rPr>
+          <w:b w:val="false"/>
+          <w:bCs w:val="false"/>
+        </w:rPr>
+        <w:drawing>
+          <wp:anchor behindDoc="0" distT="0" distB="0" distL="0" distR="0" simplePos="0" locked="0" layoutInCell="1" allowOverlap="1" relativeHeight="7">
+            <wp:simplePos x="0" y="0"/>
+            <wp:positionH relativeFrom="column">
+              <wp:posOffset>70485</wp:posOffset>
+            </wp:positionH>
+            <wp:positionV relativeFrom="paragraph">
+              <wp:posOffset>66675</wp:posOffset>
+            </wp:positionV>
+            <wp:extent cx="4185285" cy="2325370"/>
+            <wp:effectExtent l="0" t="0" r="0" b="0"/>
+            <wp:wrapSquare wrapText="largest"/>
+            <wp:docPr id="6" name="Image6" descr=""/>
+            <wp:cNvGraphicFramePr>
+              <a:graphicFrameLocks xmlns:a="http://schemas.openxmlformats.org/drawingml/2006/main" noChangeAspect="1"/>
+            </wp:cNvGraphicFramePr>
+            <a:graphic xmlns:a="http://schemas.openxmlformats.org/drawingml/2006/main">
+              <a:graphicData uri="http://schemas.openxmlformats.org/drawingml/2006/picture">
+                <pic:pic xmlns:pic="http://schemas.openxmlformats.org/drawingml/2006/picture">
+                  <pic:nvPicPr>
+                    <pic:cNvPr id="6" name="Image6" descr=""/>
+                    <pic:cNvPicPr>
+                      <a:picLocks noChangeAspect="1" noChangeArrowheads="1"/>
+                    </pic:cNvPicPr>
+                  </pic:nvPicPr>
+                  <pic:blipFill>
+                    <a:blip r:embed="rId7"/>
+                    <a:stretch>
+                      <a:fillRect/>
+                    </a:stretch>
+                  </pic:blipFill>
+                  <pic:spPr bwMode="auto">
+                    <a:xfrm>
+                      <a:off x="0" y="0"/>
+                      <a:ext cx="4185285" cy="2325370"/>
+                    </a:xfrm>
+                    <a:prstGeom prst="rect">
+                      <a:avLst/>
+                    </a:prstGeom>
+                  </pic:spPr>
+                </pic:pic>
+              </a:graphicData>
+            </a:graphic>
+          </wp:anchor>
+        </w:drawing>
+      </w:r>
+    </w:p>
+    <w:p>
+      <w:pPr>
+        <w:pStyle w:val="Normal"/>
+        <w:spacing w:lineRule="auto" w:line="240" w:before="0" w:after="0"/>
+        <w:rPr>
+          <w:b w:val="false"/>
+          <w:b w:val="false"/>
+          <w:bCs w:val="false"/>
+        </w:rPr>
+      </w:pPr>
+      <w:r>
+        <w:rPr>
+          <w:b w:val="false"/>
+          <w:bCs w:val="false"/>
+        </w:rPr>
+      </w:r>
+    </w:p>
+    <w:p>
+      <w:pPr>
+        <w:pStyle w:val="Normal"/>
+        <w:spacing w:lineRule="auto" w:line="240" w:before="0" w:after="0"/>
+        <w:rPr>
+          <w:b w:val="false"/>
+          <w:b w:val="false"/>
+          <w:bCs w:val="false"/>
+        </w:rPr>
+      </w:pPr>
+      <w:r>
+        <w:rPr>
+          <w:b w:val="false"/>
+          <w:bCs w:val="false"/>
+        </w:rPr>
+      </w:r>
+    </w:p>
+    <w:p>
+      <w:pPr>
+        <w:pStyle w:val="Normal"/>
+        <w:spacing w:lineRule="auto" w:line="240" w:before="0" w:after="0"/>
+        <w:rPr>
+          <w:b w:val="false"/>
+          <w:b w:val="false"/>
+          <w:bCs w:val="false"/>
+        </w:rPr>
+      </w:pPr>
+      <w:r>
+        <w:rPr>
+          <w:b w:val="false"/>
+          <w:bCs w:val="false"/>
+        </w:rPr>
+      </w:r>
+    </w:p>
+    <w:p>
+      <w:pPr>
+        <w:pStyle w:val="Normal"/>
+        <w:spacing w:lineRule="auto" w:line="240" w:before="0" w:after="0"/>
+        <w:rPr>
+          <w:b w:val="false"/>
+          <w:b w:val="false"/>
+          <w:bCs w:val="false"/>
+        </w:rPr>
+      </w:pPr>
+      <w:r>
+        <w:rPr>
+          <w:b w:val="false"/>
+          <w:bCs w:val="false"/>
+        </w:rPr>
+      </w:r>
+    </w:p>
+    <w:p>
+      <w:pPr>
+        <w:pStyle w:val="Normal"/>
+        <w:spacing w:lineRule="auto" w:line="240" w:before="0" w:after="0"/>
+        <w:rPr>
+          <w:b w:val="false"/>
+          <w:b w:val="false"/>
+          <w:bCs w:val="false"/>
+        </w:rPr>
+      </w:pPr>
+      <w:r>
+        <w:rPr>
+          <w:b w:val="false"/>
+          <w:bCs w:val="false"/>
+        </w:rPr>
+      </w:r>
+    </w:p>
+    <w:p>
+      <w:pPr>
+        <w:pStyle w:val="Normal"/>
+        <w:spacing w:lineRule="auto" w:line="240" w:before="0" w:after="0"/>
+        <w:rPr>
+          <w:b w:val="false"/>
+          <w:b w:val="false"/>
+          <w:bCs w:val="false"/>
+        </w:rPr>
+      </w:pPr>
+      <w:r>
+        <w:rPr>
+          <w:b w:val="false"/>
+          <w:bCs w:val="false"/>
+        </w:rPr>
+      </w:r>
+    </w:p>
+    <w:p>
+      <w:pPr>
+        <w:pStyle w:val="Normal"/>
+        <w:spacing w:lineRule="auto" w:line="240" w:before="0" w:after="0"/>
+        <w:rPr>
+          <w:b w:val="false"/>
+          <w:b w:val="false"/>
+          <w:bCs w:val="false"/>
+        </w:rPr>
+      </w:pPr>
+      <w:r>
+        <w:rPr>
+          <w:b w:val="false"/>
+          <w:bCs w:val="false"/>
+        </w:rPr>
+      </w:r>
+    </w:p>
+    <w:p>
+      <w:pPr>
+        <w:pStyle w:val="Normal"/>
+        <w:spacing w:lineRule="auto" w:line="240" w:before="0" w:after="0"/>
+        <w:rPr>
+          <w:b w:val="false"/>
+          <w:b w:val="false"/>
+          <w:bCs w:val="false"/>
+        </w:rPr>
+      </w:pPr>
+      <w:r>
+        <w:rPr>
+          <w:b w:val="false"/>
+          <w:bCs w:val="false"/>
+        </w:rPr>
+      </w:r>
+    </w:p>
+    <w:p>
+      <w:pPr>
+        <w:pStyle w:val="Normal"/>
+        <w:spacing w:lineRule="auto" w:line="240" w:before="0" w:after="0"/>
+        <w:rPr>
+          <w:b w:val="false"/>
+          <w:b w:val="false"/>
+          <w:bCs w:val="false"/>
+        </w:rPr>
+      </w:pPr>
+      <w:r>
+        <w:rPr>
+          <w:b w:val="false"/>
+          <w:bCs w:val="false"/>
+        </w:rPr>
+      </w:r>
+    </w:p>
+    <w:p>
+      <w:pPr>
+        <w:pStyle w:val="Normal"/>
+        <w:spacing w:lineRule="auto" w:line="240" w:before="0" w:after="0"/>
+        <w:rPr>
+          <w:b w:val="false"/>
+          <w:b w:val="false"/>
+          <w:bCs w:val="false"/>
+        </w:rPr>
+      </w:pPr>
+      <w:r>
+        <w:rPr>
+          <w:b w:val="false"/>
+          <w:bCs w:val="false"/>
+        </w:rPr>
+      </w:r>
+    </w:p>
+    <w:p>
+      <w:pPr>
+        <w:pStyle w:val="Normal"/>
+        <w:spacing w:lineRule="auto" w:line="240" w:before="0" w:after="0"/>
+        <w:rPr>
+          <w:b w:val="false"/>
+          <w:b w:val="false"/>
+          <w:bCs w:val="false"/>
+        </w:rPr>
+      </w:pPr>
+      <w:r>
+        <w:rPr>
+          <w:b w:val="false"/>
+          <w:bCs w:val="false"/>
+        </w:rPr>
+      </w:r>
+    </w:p>
+    <w:p>
+      <w:pPr>
+        <w:pStyle w:val="Normal"/>
+        <w:spacing w:lineRule="auto" w:line="240" w:before="0" w:after="0"/>
+        <w:rPr>
+          <w:b w:val="false"/>
+          <w:b w:val="false"/>
+          <w:bCs w:val="false"/>
+        </w:rPr>
+      </w:pPr>
+      <w:r>
+        <w:rPr>
+          <w:b w:val="false"/>
+          <w:bCs w:val="false"/>
+        </w:rPr>
+      </w:r>
+    </w:p>
+    <w:p>
+      <w:pPr>
+        <w:pStyle w:val="Normal"/>
+        <w:spacing w:lineRule="auto" w:line="240" w:before="0" w:after="0"/>
+        <w:rPr>
+          <w:b w:val="false"/>
+          <w:b w:val="false"/>
+          <w:bCs w:val="false"/>
+        </w:rPr>
+      </w:pPr>
+      <w:r>
+        <w:rPr>
+          <w:b w:val="false"/>
+          <w:bCs w:val="false"/>
+        </w:rPr>
+      </w:r>
+    </w:p>
+    <w:p>
+      <w:pPr>
+        <w:pStyle w:val="Normal"/>
+        <w:spacing w:lineRule="auto" w:line="240" w:before="0" w:after="0"/>
+        <w:rPr>
+          <w:b w:val="false"/>
+          <w:b w:val="false"/>
+          <w:bCs w:val="false"/>
+        </w:rPr>
+      </w:pPr>
+      <w:r>
+        <w:rPr>
+          <w:b w:val="false"/>
+          <w:bCs w:val="false"/>
+        </w:rPr>
+      </w:r>
+    </w:p>
+    <w:p>
+      <w:pPr>
+        <w:pStyle w:val="Normal"/>
+        <w:spacing w:lineRule="auto" w:line="240" w:before="0" w:after="0"/>
+        <w:rPr>
+          <w:b w:val="false"/>
+          <w:b w:val="false"/>
+          <w:bCs w:val="false"/>
+        </w:rPr>
+      </w:pPr>
+      <w:r>
+        <w:rPr>
+          <w:b w:val="false"/>
+          <w:bCs w:val="false"/>
+        </w:rPr>
+        <w:t xml:space="preserve">Пример 2: автомат по выдаче шоколадок. </w:t>
+      </w:r>
+      <w:r>
+        <w:rPr>
+          <w:b w:val="false"/>
+          <w:bCs w:val="false"/>
+        </w:rPr>
+        <w:t>Юзер вставляет монетку и получает шоколадку. Так же он может нажать «отмена»</w:t>
+      </w:r>
+    </w:p>
+    <w:p>
+      <w:pPr>
+        <w:pStyle w:val="Normal"/>
+        <w:spacing w:lineRule="auto" w:line="240" w:before="0" w:after="0"/>
+        <w:rPr>
+          <w:b w:val="false"/>
+          <w:b w:val="false"/>
+          <w:bCs w:val="false"/>
+        </w:rPr>
+      </w:pPr>
+      <w:r>
+        <w:rPr>
+          <w:b w:val="false"/>
+          <w:bCs w:val="false"/>
+        </w:rPr>
+        <w:drawing>
+          <wp:anchor behindDoc="0" distT="0" distB="0" distL="0" distR="0" simplePos="0" locked="0" layoutInCell="1" allowOverlap="1" relativeHeight="8">
+            <wp:simplePos x="0" y="0"/>
+            <wp:positionH relativeFrom="column">
+              <wp:posOffset>-10160</wp:posOffset>
+            </wp:positionH>
+            <wp:positionV relativeFrom="paragraph">
+              <wp:posOffset>635</wp:posOffset>
+            </wp:positionV>
+            <wp:extent cx="6018530" cy="3119120"/>
+            <wp:effectExtent l="0" t="0" r="0" b="0"/>
+            <wp:wrapSquare wrapText="largest"/>
+            <wp:docPr id="7" name="Image7" descr=""/>
+            <wp:cNvGraphicFramePr>
+              <a:graphicFrameLocks xmlns:a="http://schemas.openxmlformats.org/drawingml/2006/main" noChangeAspect="1"/>
+            </wp:cNvGraphicFramePr>
+            <a:graphic xmlns:a="http://schemas.openxmlformats.org/drawingml/2006/main">
+              <a:graphicData uri="http://schemas.openxmlformats.org/drawingml/2006/picture">
+                <pic:pic xmlns:pic="http://schemas.openxmlformats.org/drawingml/2006/picture">
+                  <pic:nvPicPr>
+                    <pic:cNvPr id="7" name="Image7" descr=""/>
+                    <pic:cNvPicPr>
+                      <a:picLocks noChangeAspect="1" noChangeArrowheads="1"/>
+                    </pic:cNvPicPr>
+                  </pic:nvPicPr>
+                  <pic:blipFill>
+                    <a:blip r:embed="rId8"/>
+                    <a:stretch>
+                      <a:fillRect/>
+                    </a:stretch>
+                  </pic:blipFill>
+                  <pic:spPr bwMode="auto">
+                    <a:xfrm>
+                      <a:off x="0" y="0"/>
+                      <a:ext cx="6018530" cy="3119120"/>
+                    </a:xfrm>
+                    <a:prstGeom prst="rect">
+                      <a:avLst/>
+                    </a:prstGeom>
+                  </pic:spPr>
+                </pic:pic>
+              </a:graphicData>
+            </a:graphic>
+          </wp:anchor>
+        </w:drawing>
       </w:r>
     </w:p>
     <w:sectPr>
@@ -1822,10 +2759,277 @@
       <w:pgNumType w:fmt="decimal"/>
       <w:formProt w:val="false"/>
       <w:textDirection w:val="lrTb"/>
-      <w:docGrid w:type="default" w:linePitch="360" w:charSpace="0"/>
+      <w:docGrid w:type="default" w:linePitch="360" w:charSpace="4294961151"/>
     </w:sectPr>
   </w:body>
 </w:document>
+</file>
+
+<file path=word/numbering.xml><?xml version="1.0" encoding="utf-8"?>
+<w:numbering xmlns:w="http://schemas.openxmlformats.org/wordprocessingml/2006/main" xmlns:o="urn:schemas-microsoft-com:office:office" xmlns:r="http://schemas.openxmlformats.org/officeDocument/2006/relationships" xmlns:v="urn:schemas-microsoft-com:vml">
+  <w:abstractNum w:abstractNumId="1">
+    <w:lvl w:ilvl="0">
+      <w:start w:val="1"/>
+      <w:numFmt w:val="bullet"/>
+      <w:lvlText w:val=""/>
+      <w:lvlJc w:val="left"/>
+      <w:pPr>
+        <w:tabs>
+          <w:tab w:val="num" w:pos="720"/>
+        </w:tabs>
+        <w:ind w:left="720" w:hanging="360"/>
+      </w:pPr>
+      <w:rPr>
+        <w:rFonts w:ascii="Symbol" w:hAnsi="Symbol" w:cs="Symbol" w:hint="default"/>
+      </w:rPr>
+    </w:lvl>
+    <w:lvl w:ilvl="1">
+      <w:start w:val="1"/>
+      <w:numFmt w:val="bullet"/>
+      <w:lvlText w:val=""/>
+      <w:lvlJc w:val="left"/>
+      <w:pPr>
+        <w:tabs>
+          <w:tab w:val="num" w:pos="1080"/>
+        </w:tabs>
+        <w:ind w:left="1080" w:hanging="360"/>
+      </w:pPr>
+      <w:rPr>
+        <w:rFonts w:ascii="Symbol" w:hAnsi="Symbol" w:cs="Symbol" w:hint="default"/>
+      </w:rPr>
+    </w:lvl>
+    <w:lvl w:ilvl="2">
+      <w:start w:val="1"/>
+      <w:numFmt w:val="bullet"/>
+      <w:lvlText w:val=""/>
+      <w:lvlJc w:val="left"/>
+      <w:pPr>
+        <w:tabs>
+          <w:tab w:val="num" w:pos="1440"/>
+        </w:tabs>
+        <w:ind w:left="1440" w:hanging="360"/>
+      </w:pPr>
+      <w:rPr>
+        <w:rFonts w:ascii="Symbol" w:hAnsi="Symbol" w:cs="Symbol" w:hint="default"/>
+      </w:rPr>
+    </w:lvl>
+    <w:lvl w:ilvl="3">
+      <w:start w:val="1"/>
+      <w:numFmt w:val="bullet"/>
+      <w:lvlText w:val=""/>
+      <w:lvlJc w:val="left"/>
+      <w:pPr>
+        <w:tabs>
+          <w:tab w:val="num" w:pos="1800"/>
+        </w:tabs>
+        <w:ind w:left="1800" w:hanging="360"/>
+      </w:pPr>
+      <w:rPr>
+        <w:rFonts w:ascii="Symbol" w:hAnsi="Symbol" w:cs="Symbol" w:hint="default"/>
+      </w:rPr>
+    </w:lvl>
+    <w:lvl w:ilvl="4">
+      <w:start w:val="1"/>
+      <w:numFmt w:val="bullet"/>
+      <w:lvlText w:val=""/>
+      <w:lvlJc w:val="left"/>
+      <w:pPr>
+        <w:tabs>
+          <w:tab w:val="num" w:pos="2160"/>
+        </w:tabs>
+        <w:ind w:left="2160" w:hanging="360"/>
+      </w:pPr>
+      <w:rPr>
+        <w:rFonts w:ascii="Symbol" w:hAnsi="Symbol" w:cs="Symbol" w:hint="default"/>
+      </w:rPr>
+    </w:lvl>
+    <w:lvl w:ilvl="5">
+      <w:start w:val="1"/>
+      <w:numFmt w:val="bullet"/>
+      <w:lvlText w:val=""/>
+      <w:lvlJc w:val="left"/>
+      <w:pPr>
+        <w:tabs>
+          <w:tab w:val="num" w:pos="2520"/>
+        </w:tabs>
+        <w:ind w:left="2520" w:hanging="360"/>
+      </w:pPr>
+      <w:rPr>
+        <w:rFonts w:ascii="Symbol" w:hAnsi="Symbol" w:cs="Symbol" w:hint="default"/>
+      </w:rPr>
+    </w:lvl>
+    <w:lvl w:ilvl="6">
+      <w:start w:val="1"/>
+      <w:numFmt w:val="bullet"/>
+      <w:lvlText w:val=""/>
+      <w:lvlJc w:val="left"/>
+      <w:pPr>
+        <w:tabs>
+          <w:tab w:val="num" w:pos="2880"/>
+        </w:tabs>
+        <w:ind w:left="2880" w:hanging="360"/>
+      </w:pPr>
+      <w:rPr>
+        <w:rFonts w:ascii="Symbol" w:hAnsi="Symbol" w:cs="Symbol" w:hint="default"/>
+      </w:rPr>
+    </w:lvl>
+    <w:lvl w:ilvl="7">
+      <w:start w:val="1"/>
+      <w:numFmt w:val="bullet"/>
+      <w:lvlText w:val=""/>
+      <w:lvlJc w:val="left"/>
+      <w:pPr>
+        <w:tabs>
+          <w:tab w:val="num" w:pos="3240"/>
+        </w:tabs>
+        <w:ind w:left="3240" w:hanging="360"/>
+      </w:pPr>
+      <w:rPr>
+        <w:rFonts w:ascii="Symbol" w:hAnsi="Symbol" w:cs="Symbol" w:hint="default"/>
+      </w:rPr>
+    </w:lvl>
+    <w:lvl w:ilvl="8">
+      <w:start w:val="1"/>
+      <w:numFmt w:val="bullet"/>
+      <w:lvlText w:val=""/>
+      <w:lvlJc w:val="left"/>
+      <w:pPr>
+        <w:tabs>
+          <w:tab w:val="num" w:pos="3600"/>
+        </w:tabs>
+        <w:ind w:left="3600" w:hanging="360"/>
+      </w:pPr>
+      <w:rPr>
+        <w:rFonts w:ascii="Symbol" w:hAnsi="Symbol" w:cs="Symbol" w:hint="default"/>
+      </w:rPr>
+    </w:lvl>
+  </w:abstractNum>
+  <w:abstractNum w:abstractNumId="2">
+    <w:lvl w:ilvl="0">
+      <w:start w:val="1"/>
+      <w:numFmt w:val="none"/>
+      <w:suff w:val="nothing"/>
+      <w:lvlText w:val=""/>
+      <w:lvlJc w:val="left"/>
+      <w:pPr>
+        <w:tabs>
+          <w:tab w:val="num" w:pos="432"/>
+        </w:tabs>
+        <w:ind w:left="432" w:hanging="432"/>
+      </w:pPr>
+    </w:lvl>
+    <w:lvl w:ilvl="1">
+      <w:start w:val="1"/>
+      <w:numFmt w:val="none"/>
+      <w:suff w:val="nothing"/>
+      <w:lvlText w:val=""/>
+      <w:lvlJc w:val="left"/>
+      <w:pPr>
+        <w:tabs>
+          <w:tab w:val="num" w:pos="576"/>
+        </w:tabs>
+        <w:ind w:left="576" w:hanging="576"/>
+      </w:pPr>
+    </w:lvl>
+    <w:lvl w:ilvl="2">
+      <w:start w:val="1"/>
+      <w:numFmt w:val="none"/>
+      <w:suff w:val="nothing"/>
+      <w:lvlText w:val=""/>
+      <w:lvlJc w:val="left"/>
+      <w:pPr>
+        <w:tabs>
+          <w:tab w:val="num" w:pos="720"/>
+        </w:tabs>
+        <w:ind w:left="720" w:hanging="720"/>
+      </w:pPr>
+    </w:lvl>
+    <w:lvl w:ilvl="3">
+      <w:start w:val="1"/>
+      <w:numFmt w:val="none"/>
+      <w:suff w:val="nothing"/>
+      <w:lvlText w:val=""/>
+      <w:lvlJc w:val="left"/>
+      <w:pPr>
+        <w:tabs>
+          <w:tab w:val="num" w:pos="864"/>
+        </w:tabs>
+        <w:ind w:left="864" w:hanging="864"/>
+      </w:pPr>
+    </w:lvl>
+    <w:lvl w:ilvl="4">
+      <w:start w:val="1"/>
+      <w:numFmt w:val="none"/>
+      <w:suff w:val="nothing"/>
+      <w:lvlText w:val=""/>
+      <w:lvlJc w:val="left"/>
+      <w:pPr>
+        <w:tabs>
+          <w:tab w:val="num" w:pos="1008"/>
+        </w:tabs>
+        <w:ind w:left="1008" w:hanging="1008"/>
+      </w:pPr>
+    </w:lvl>
+    <w:lvl w:ilvl="5">
+      <w:start w:val="1"/>
+      <w:numFmt w:val="none"/>
+      <w:suff w:val="nothing"/>
+      <w:lvlText w:val=""/>
+      <w:lvlJc w:val="left"/>
+      <w:pPr>
+        <w:tabs>
+          <w:tab w:val="num" w:pos="1152"/>
+        </w:tabs>
+        <w:ind w:left="1152" w:hanging="1152"/>
+      </w:pPr>
+    </w:lvl>
+    <w:lvl w:ilvl="6">
+      <w:start w:val="1"/>
+      <w:numFmt w:val="none"/>
+      <w:suff w:val="nothing"/>
+      <w:lvlText w:val=""/>
+      <w:lvlJc w:val="left"/>
+      <w:pPr>
+        <w:tabs>
+          <w:tab w:val="num" w:pos="1296"/>
+        </w:tabs>
+        <w:ind w:left="1296" w:hanging="1296"/>
+      </w:pPr>
+    </w:lvl>
+    <w:lvl w:ilvl="7">
+      <w:start w:val="1"/>
+      <w:numFmt w:val="none"/>
+      <w:suff w:val="nothing"/>
+      <w:lvlText w:val=""/>
+      <w:lvlJc w:val="left"/>
+      <w:pPr>
+        <w:tabs>
+          <w:tab w:val="num" w:pos="1440"/>
+        </w:tabs>
+        <w:ind w:left="1440" w:hanging="1440"/>
+      </w:pPr>
+    </w:lvl>
+    <w:lvl w:ilvl="8">
+      <w:start w:val="1"/>
+      <w:numFmt w:val="none"/>
+      <w:suff w:val="nothing"/>
+      <w:lvlText w:val=""/>
+      <w:lvlJc w:val="left"/>
+      <w:pPr>
+        <w:tabs>
+          <w:tab w:val="num" w:pos="1584"/>
+        </w:tabs>
+        <w:ind w:left="1584" w:hanging="1584"/>
+      </w:pPr>
+    </w:lvl>
+  </w:abstractNum>
+  <w:num w:numId="1">
+    <w:abstractNumId w:val="1"/>
+  </w:num>
+  <w:num w:numId="2">
+    <w:abstractNumId w:val="2"/>
+  </w:num>
+</w:numbering>
 </file>
 
 <file path=word/styles.xml><?xml version="1.0" encoding="utf-8"?>
@@ -1994,7 +3198,6 @@
     <w:rPr>
       <w:rFonts w:ascii="Tahoma" w:hAnsi="Tahoma" w:eastAsia="Calibri" w:cs="Tahoma" w:eastAsiaTheme="minorHAnsi"/>
       <w:color w:val="00000A"/>
-      <w:kern w:val="0"/>
       <w:sz w:val="24"/>
       <w:szCs w:val="24"/>
       <w:lang w:val="ru-RU" w:eastAsia="en-US" w:bidi="ar-SA"/>
@@ -3795,7 +4998,7 @@
     <w:next w:val="TextBody"/>
     <w:qFormat/>
     <w:pPr>
-      <w:keepNext w:val="true"/>
+      <w:keepNext/>
       <w:spacing w:before="240" w:after="120"/>
     </w:pPr>
     <w:rPr>
@@ -3893,7 +5096,6 @@
     <w:rPr>
       <w:rFonts w:ascii="Tahoma" w:hAnsi="Tahoma" w:eastAsia="Calibri" w:cs="Tahoma" w:eastAsiaTheme="minorHAnsi"/>
       <w:color w:val="00000A"/>
-      <w:kern w:val="0"/>
       <w:sz w:val="24"/>
       <w:szCs w:val="24"/>
       <w:lang w:val="ru-RU" w:eastAsia="en-US" w:bidi="ar-SA"/>

</xml_diff>